<commit_message>
Added the scheduler group proposal document
</commit_message>
<xml_diff>
--- a/doc/QOS/SAI-Proposal-Policer-Ver4.docx
+++ b/doc/QOS/SAI-Proposal-Policer-Ver4.docx
@@ -13,6 +13,7 @@
           <w:docPartUnique/>
         </w:docPartObj>
       </w:sdtPr>
+      <w:sdtEndPr/>
       <w:sdtContent>
         <w:p>
           <w:pPr>
@@ -6973,6 +6974,9 @@
         <w:commentReference w:id="17"/>
       </w:r>
       <w:r>
+        <w:t>_POLICER_ID</w:t>
+      </w:r>
+      <w:r>
         <w:t>,</w:t>
       </w:r>
     </w:p>
@@ -7038,7 +7042,13 @@
         <w:pStyle w:val="code"/>
       </w:pPr>
       <w:r>
-        <w:t xml:space="preserve">    SAI_PORT_ATTR_BROADCAST_STORM_CONTROL,</w:t>
+        <w:t xml:space="preserve">    SAI_PORT_ATTR_BROADCAST_STORM_CONTROL</w:t>
+      </w:r>
+      <w:r>
+        <w:t>_POLICER_ID</w:t>
+      </w:r>
+      <w:r>
+        <w:t>,</w:t>
       </w:r>
     </w:p>
     <w:p>
@@ -7106,7 +7116,15 @@
         <w:pStyle w:val="code"/>
       </w:pPr>
       <w:r>
-        <w:t xml:space="preserve">    SAI_PORT_ATTR_MULTICAST_STORM_CONTROL,</w:t>
+        <w:t xml:space="preserve">    SAI_PORT_ATTR_MULTICAST_STORM_CONTROL</w:t>
+      </w:r>
+      <w:r>
+        <w:t>_POLICER_ID</w:t>
+      </w:r>
+      <w:bookmarkStart w:id="18" w:name="_GoBack"/>
+      <w:bookmarkEnd w:id="18"/>
+      <w:r>
+        <w:t>,</w:t>
       </w:r>
       <w:r>
         <w:t xml:space="preserve"> </w:t>
@@ -7130,8 +7148,8 @@
           <w:lang w:val="fr-FR"/>
         </w:rPr>
       </w:pPr>
-      <w:bookmarkStart w:id="18" w:name="_Toc417223317"/>
-      <w:bookmarkStart w:id="19" w:name="_Toc418687223"/>
+      <w:bookmarkStart w:id="19" w:name="_Toc417223317"/>
+      <w:bookmarkStart w:id="20" w:name="_Toc418687223"/>
       <w:r>
         <w:rPr>
           <w:sz w:val="24"/>
@@ -7148,8 +7166,8 @@
         </w:rPr>
         <w:t>.h</w:t>
       </w:r>
-      <w:bookmarkEnd w:id="18"/>
       <w:bookmarkEnd w:id="19"/>
+      <w:bookmarkEnd w:id="20"/>
     </w:p>
     <w:p>
       <w:pPr>
@@ -7369,8 +7387,6 @@
       <w:r>
         <w:t>,</w:t>
       </w:r>
-      <w:bookmarkStart w:id="20" w:name="_GoBack"/>
-      <w:bookmarkEnd w:id="20"/>
       <w:r>
         <w:t xml:space="preserve">  </w:t>
       </w:r>
@@ -9558,13 +9574,13 @@
         <w:pStyle w:val="code"/>
       </w:pPr>
       <w:r>
+        <w:rPr>
+          <w:lang w:val="fr-FR"/>
+        </w:rPr>
         <w:t xml:space="preserve">    </w:t>
       </w:r>
       <w:r>
-        <w:t>sai_s32_list_t</w:t>
-      </w:r>
-      <w:r>
-        <w:t xml:space="preserve"> count_type_list;</w:t>
+        <w:t>sai_s32_list_t count_type_list;</w:t>
       </w:r>
     </w:p>
     <w:p>
@@ -9580,13 +9596,72 @@
         <w:pStyle w:val="code"/>
       </w:pPr>
       <w:r>
+        <w:t xml:space="preserve">    count_type_list.count = 2;</w:t>
+      </w:r>
+    </w:p>
+    <w:p>
+      <w:pPr>
+        <w:pStyle w:val="code"/>
+      </w:pPr>
+      <w:r>
+        <w:t xml:space="preserve">    count_type_list.list = calloc(count_type_list.count, sizeof(int));</w:t>
+      </w:r>
+    </w:p>
+    <w:p>
+      <w:pPr>
+        <w:pStyle w:val="code"/>
+      </w:pPr>
+      <w:r>
+        <w:t xml:space="preserve">    count_type_list.list[0] = SAI_ACL_COUNTER_ATTR_GREEN_PACKETS;</w:t>
+      </w:r>
+    </w:p>
+    <w:p>
+      <w:pPr>
+        <w:pStyle w:val="code"/>
+      </w:pPr>
+      <w:r>
+        <w:t xml:space="preserve">    count_type_list.list[1] = SAI_ACL_COUNTER_ATTR_YELLOW_PACKETS;</w:t>
+      </w:r>
+    </w:p>
+    <w:p>
+      <w:pPr>
+        <w:pStyle w:val="code"/>
+      </w:pPr>
+    </w:p>
+    <w:p>
+      <w:pPr>
+        <w:pStyle w:val="code"/>
+      </w:pPr>
+      <w:r>
         <w:t xml:space="preserve">    </w:t>
       </w:r>
       <w:r>
-        <w:t>count_type_list</w:t>
-      </w:r>
-      <w:r>
-        <w:t>.count = 2;</w:t>
+        <w:t xml:space="preserve">int attr_count = </w:t>
+      </w:r>
+      <w:r>
+        <w:t>2</w:t>
+      </w:r>
+      <w:r>
+        <w:t>;</w:t>
+      </w:r>
+    </w:p>
+    <w:p>
+      <w:pPr>
+        <w:pStyle w:val="code"/>
+      </w:pPr>
+    </w:p>
+    <w:p>
+      <w:pPr>
+        <w:pStyle w:val="code"/>
+      </w:pPr>
+      <w:r>
+        <w:t xml:space="preserve">    attr_list[0].id = </w:t>
+      </w:r>
+      <w:r>
+        <w:t>SAI_ACL_COUNTER_ATTR_TABLE_ID</w:t>
+      </w:r>
+      <w:r>
+        <w:t>;</w:t>
       </w:r>
     </w:p>
     <w:p>
@@ -9597,17 +9672,25 @@
         <w:t xml:space="preserve">    </w:t>
       </w:r>
       <w:r>
-        <w:t>count_type_list</w:t>
-      </w:r>
-      <w:r>
-        <w:t>.list = calloc(</w:t>
-      </w:r>
-      <w:r>
-        <w:t>count_type_list.count</w:t>
-      </w:r>
-      <w:r>
-        <w:t>, sizeof(int));</w:t>
-      </w:r>
+        <w:t>attr_list[0].value.</w:t>
+      </w:r>
+      <w:r>
+        <w:t>oid</w:t>
+      </w:r>
+      <w:r>
+        <w:t xml:space="preserve"> = </w:t>
+      </w:r>
+      <w:r>
+        <w:t>acl_table_id</w:t>
+      </w:r>
+      <w:r>
+        <w:t>;</w:t>
+      </w:r>
+    </w:p>
+    <w:p>
+      <w:pPr>
+        <w:pStyle w:val="code"/>
+      </w:pPr>
     </w:p>
     <w:p>
       <w:pPr>
@@ -9617,36 +9700,20 @@
         <w:t xml:space="preserve">    </w:t>
       </w:r>
       <w:r>
-        <w:t>count_type_list.list</w:t>
-      </w:r>
-      <w:r>
-        <w:t>[0] = SAI_ACL_COUNTER_ATTR_GREEN_PACKETS;</w:t>
-      </w:r>
-    </w:p>
-    <w:p>
-      <w:pPr>
-        <w:pStyle w:val="code"/>
-      </w:pPr>
-      <w:r>
-        <w:t xml:space="preserve">    count_type_list.list</w:t>
-      </w:r>
-      <w:r>
-        <w:t>[1</w:t>
-      </w:r>
-      <w:r>
-        <w:t>] = SAI_ACL_COUNTER_ATTR_</w:t>
-      </w:r>
-      <w:r>
-        <w:t>YELLOW_</w:t>
-      </w:r>
-      <w:r>
-        <w:t>PACKETS;</w:t>
-      </w:r>
-    </w:p>
-    <w:p>
-      <w:pPr>
-        <w:pStyle w:val="code"/>
-      </w:pPr>
+        <w:t>attr_list[1].</w:t>
+      </w:r>
+      <w:r>
+        <w:t xml:space="preserve">id = </w:t>
+      </w:r>
+      <w:r>
+        <w:t>SAI_ACL_COUNTER_ATTR_ENABLE_</w:t>
+      </w:r>
+      <w:r>
+        <w:t>COUNT_LIST</w:t>
+      </w:r>
+      <w:r>
+        <w:t>;</w:t>
+      </w:r>
     </w:p>
     <w:p>
       <w:pPr>
@@ -9656,93 +9723,6 @@
         <w:t xml:space="preserve">    </w:t>
       </w:r>
       <w:r>
-        <w:t xml:space="preserve">int attr_count = </w:t>
-      </w:r>
-      <w:r>
-        <w:t>2</w:t>
-      </w:r>
-      <w:r>
-        <w:t>;</w:t>
-      </w:r>
-    </w:p>
-    <w:p>
-      <w:pPr>
-        <w:pStyle w:val="code"/>
-      </w:pPr>
-    </w:p>
-    <w:p>
-      <w:pPr>
-        <w:pStyle w:val="code"/>
-      </w:pPr>
-      <w:r>
-        <w:t xml:space="preserve">    attr_list[0].id = </w:t>
-      </w:r>
-      <w:r>
-        <w:t>SAI_ACL_COUNTER_ATTR_TABLE_ID</w:t>
-      </w:r>
-      <w:r>
-        <w:t>;</w:t>
-      </w:r>
-    </w:p>
-    <w:p>
-      <w:pPr>
-        <w:pStyle w:val="code"/>
-      </w:pPr>
-      <w:r>
-        <w:t xml:space="preserve">    </w:t>
-      </w:r>
-      <w:r>
-        <w:t>attr_list[0].value.</w:t>
-      </w:r>
-      <w:r>
-        <w:t>oid</w:t>
-      </w:r>
-      <w:r>
-        <w:t xml:space="preserve"> = </w:t>
-      </w:r>
-      <w:r>
-        <w:t>acl_table_id</w:t>
-      </w:r>
-      <w:r>
-        <w:t>;</w:t>
-      </w:r>
-    </w:p>
-    <w:p>
-      <w:pPr>
-        <w:pStyle w:val="code"/>
-      </w:pPr>
-    </w:p>
-    <w:p>
-      <w:pPr>
-        <w:pStyle w:val="code"/>
-      </w:pPr>
-      <w:r>
-        <w:t xml:space="preserve">    </w:t>
-      </w:r>
-      <w:r>
-        <w:t>attr_list[1].</w:t>
-      </w:r>
-      <w:r>
-        <w:t xml:space="preserve">id = </w:t>
-      </w:r>
-      <w:r>
-        <w:t>SAI_ACL_COUNTER_ATTR_ENABLE_</w:t>
-      </w:r>
-      <w:r>
-        <w:t>COUNT_LIST</w:t>
-      </w:r>
-      <w:r>
-        <w:t>;</w:t>
-      </w:r>
-    </w:p>
-    <w:p>
-      <w:pPr>
-        <w:pStyle w:val="code"/>
-      </w:pPr>
-      <w:r>
-        <w:t xml:space="preserve">    </w:t>
-      </w:r>
-      <w:r>
         <w:t>attr_list[1].val</w:t>
       </w:r>
       <w:r>
@@ -9752,13 +9732,7 @@
         <w:t xml:space="preserve"> s32list</w:t>
       </w:r>
       <w:r>
-        <w:t xml:space="preserve"> = </w:t>
-      </w:r>
-      <w:r>
-        <w:t>count_type_list</w:t>
-      </w:r>
-      <w:r>
-        <w:t>;</w:t>
+        <w:t xml:space="preserve"> = count_type_list;</w:t>
       </w:r>
     </w:p>
     <w:p>
@@ -12428,7 +12402,7 @@
           <w:rPr>
             <w:noProof/>
           </w:rPr>
-          <w:t>6</w:t>
+          <w:t>5</w:t>
         </w:r>
         <w:r>
           <w:rPr>
@@ -17592,16 +17566,19 @@
   <a:extraClrSchemeLst/>
   <a:extLst>
     <a:ext uri="{05A4C25C-085E-4340-85A3-A5531E510DB2}">
-      <thm15:themeFamily xmlns="" xmlns:thm15="http://schemas.microsoft.com/office/thememl/2012/main" name="Office Theme" id="{62F939B6-93AF-4DB8-9C6B-D6C7DFDC589F}" vid="{4A3C46E8-61CC-4603-A589-7422A47A8E4A}"/>
+      <thm15:themeFamily xmlns:thm15="http://schemas.microsoft.com/office/thememl/2012/main" xmlns="" name="Office Theme" id="{62F939B6-93AF-4DB8-9C6B-D6C7DFDC589F}" vid="{4A3C46E8-61CC-4603-A589-7422A47A8E4A}"/>
     </a:ext>
   </a:extLst>
 </a:theme>
 </file>
 
 <file path=customXml/item1.xml><?xml version="1.0" encoding="utf-8"?>
-<p:properties xmlns:p="http://schemas.microsoft.com/office/2006/metadata/properties" xmlns:pc="http://schemas.microsoft.com/office/infopath/2007/PartnerControls" xmlns:xsi="http://www.w3.org/2001/XMLSchema-instance">
-  <documentManagement/>
-</p:properties>
+<?mso-contentType ?>
+<FormTemplates xmlns="http://schemas.microsoft.com/sharepoint/v3/contenttype/forms">
+  <Display>DocumentLibraryForm</Display>
+  <Edit>DocumentLibraryForm</Edit>
+  <New>DocumentLibraryForm</New>
+</FormTemplates>
 </file>
 
 <file path=customXml/item2.xml><?xml version="1.0" encoding="utf-8"?>
@@ -17745,12 +17722,9 @@
 </file>
 
 <file path=customXml/item3.xml><?xml version="1.0" encoding="utf-8"?>
-<?mso-contentType ?>
-<FormTemplates xmlns="http://schemas.microsoft.com/sharepoint/v3/contenttype/forms">
-  <Display>DocumentLibraryForm</Display>
-  <Edit>DocumentLibraryForm</Edit>
-  <New>DocumentLibraryForm</New>
-</FormTemplates>
+<p:properties xmlns:p="http://schemas.microsoft.com/office/2006/metadata/properties" xmlns:pc="http://schemas.microsoft.com/office/infopath/2007/PartnerControls" xmlns:xsi="http://www.w3.org/2001/XMLSchema-instance">
+  <documentManagement/>
+</p:properties>
 </file>
 
 <file path=customXml/item4.xml><?xml version="1.0" encoding="utf-8"?>
@@ -17762,10 +17736,9 @@
 </file>
 
 <file path=customXml/itemProps1.xml><?xml version="1.0" encoding="utf-8"?>
-<ds:datastoreItem xmlns:ds="http://schemas.openxmlformats.org/officeDocument/2006/customXml" ds:itemID="{891E62D9-EC9A-41CD-B375-306D7F228BFD}">
+<ds:datastoreItem xmlns:ds="http://schemas.openxmlformats.org/officeDocument/2006/customXml" ds:itemID="{33491F00-68AF-4D51-8172-300AF0FB1AD4}">
   <ds:schemaRefs>
-    <ds:schemaRef ds:uri="http://schemas.microsoft.com/office/2006/metadata/properties"/>
-    <ds:schemaRef ds:uri="http://schemas.microsoft.com/office/infopath/2007/PartnerControls"/>
+    <ds:schemaRef ds:uri="http://schemas.microsoft.com/sharepoint/v3/contenttype/forms"/>
   </ds:schemaRefs>
 </ds:datastoreItem>
 </file>
@@ -17789,15 +17762,16 @@
 </file>
 
 <file path=customXml/itemProps3.xml><?xml version="1.0" encoding="utf-8"?>
-<ds:datastoreItem xmlns:ds="http://schemas.openxmlformats.org/officeDocument/2006/customXml" ds:itemID="{33491F00-68AF-4D51-8172-300AF0FB1AD4}">
+<ds:datastoreItem xmlns:ds="http://schemas.openxmlformats.org/officeDocument/2006/customXml" ds:itemID="{891E62D9-EC9A-41CD-B375-306D7F228BFD}">
   <ds:schemaRefs>
-    <ds:schemaRef ds:uri="http://schemas.microsoft.com/sharepoint/v3/contenttype/forms"/>
+    <ds:schemaRef ds:uri="http://schemas.microsoft.com/office/2006/metadata/properties"/>
+    <ds:schemaRef ds:uri="http://schemas.microsoft.com/office/infopath/2007/PartnerControls"/>
   </ds:schemaRefs>
 </ds:datastoreItem>
 </file>
 
 <file path=customXml/itemProps4.xml><?xml version="1.0" encoding="utf-8"?>
-<ds:datastoreItem xmlns:ds="http://schemas.openxmlformats.org/officeDocument/2006/customXml" ds:itemID="{7A681429-5DCE-4DCB-8399-BCE9F3016210}">
+<ds:datastoreItem xmlns:ds="http://schemas.openxmlformats.org/officeDocument/2006/customXml" ds:itemID="{2A4944F5-99F1-4B97-AB5C-C70F7009CE76}">
   <ds:schemaRefs>
     <ds:schemaRef ds:uri="http://schemas.openxmlformats.org/officeDocument/2006/bibliography"/>
   </ds:schemaRefs>
@@ -17805,7 +17779,7 @@
 </file>
 
 <file path=customXml/itemProps5.xml><?xml version="1.0" encoding="utf-8"?>
-<ds:datastoreItem xmlns:ds="http://schemas.openxmlformats.org/officeDocument/2006/customXml" ds:itemID="{EE1AB700-7D9F-4E49-A435-38CCF9C53E71}">
+<ds:datastoreItem xmlns:ds="http://schemas.openxmlformats.org/officeDocument/2006/customXml" ds:itemID="{EBCDC6B8-E563-49F7-B417-9A44F8D5FB09}">
   <ds:schemaRefs>
     <ds:schemaRef ds:uri="http://schemas.openxmlformats.org/officeDocument/2006/bibliography"/>
   </ds:schemaRefs>

</xml_diff>

<commit_message>
Addressed comment for SAI policer proposal
</commit_message>
<xml_diff>
--- a/doc/QOS/SAI-Proposal-Policer-Ver4.docx
+++ b/doc/QOS/SAI-Proposal-Policer-Ver4.docx
@@ -5367,13 +5367,13 @@
         <w:pStyle w:val="code"/>
       </w:pPr>
       <w:r>
-        <w:rPr>
-          <w:lang w:val="sv-SE"/>
-        </w:rPr>
         <w:t xml:space="preserve">    </w:t>
       </w:r>
       <w:r>
-        <w:t>/** get/set green packet count [uint64_t] */</w:t>
+        <w:t xml:space="preserve">/** get/set green </w:t>
+      </w:r>
+      <w:r>
+        <w:t>packet count [uint64_t] */</w:t>
       </w:r>
     </w:p>
     <w:p>
@@ -5496,6 +5496,146 @@
       <w:pPr>
         <w:pStyle w:val="code"/>
       </w:pPr>
+      <w:r>
+        <w:t xml:space="preserve">    </w:t>
+      </w:r>
+    </w:p>
+    <w:p>
+      <w:pPr>
+        <w:pStyle w:val="code"/>
+      </w:pPr>
+      <w:r>
+        <w:t xml:space="preserve">    </w:t>
+      </w:r>
+      <w:r>
+        <w:t>/** get/set Green dropped packet count [uint64_t] */</w:t>
+      </w:r>
+    </w:p>
+    <w:p>
+      <w:pPr>
+        <w:pStyle w:val="code"/>
+      </w:pPr>
+      <w:r>
+        <w:t xml:space="preserve">    SAI_POLICER_STAT_GR</w:t>
+      </w:r>
+      <w:r>
+        <w:t>EEN_DROPPED_PACKETS</w:t>
+      </w:r>
+      <w:r>
+        <w:t>,</w:t>
+      </w:r>
+    </w:p>
+    <w:p>
+      <w:pPr>
+        <w:pStyle w:val="code"/>
+      </w:pPr>
+    </w:p>
+    <w:p>
+      <w:pPr>
+        <w:pStyle w:val="code"/>
+      </w:pPr>
+      <w:r>
+        <w:t xml:space="preserve">    /** get/set greeen dropped byte count [uint64_t] */</w:t>
+      </w:r>
+    </w:p>
+    <w:p>
+      <w:pPr>
+        <w:pStyle w:val="code"/>
+      </w:pPr>
+      <w:r>
+        <w:t xml:space="preserve">    SAI_POLICER_STAT_GREEN_DROPPED_BYTES,</w:t>
+      </w:r>
+    </w:p>
+    <w:p>
+      <w:pPr>
+        <w:pStyle w:val="code"/>
+      </w:pPr>
+    </w:p>
+    <w:p>
+      <w:pPr>
+        <w:pStyle w:val="code"/>
+      </w:pPr>
+      <w:r>
+        <w:t xml:space="preserve">    /** get/set Yellow dropped packet count [uint64_t] */</w:t>
+      </w:r>
+    </w:p>
+    <w:p>
+      <w:pPr>
+        <w:pStyle w:val="code"/>
+      </w:pPr>
+      <w:r>
+        <w:t xml:space="preserve">    SAI_POLICER_STAT_YELLOW_DROPPED_PACKETS,</w:t>
+      </w:r>
+    </w:p>
+    <w:p>
+      <w:pPr>
+        <w:pStyle w:val="code"/>
+      </w:pPr>
+    </w:p>
+    <w:p>
+      <w:pPr>
+        <w:pStyle w:val="code"/>
+      </w:pPr>
+      <w:r>
+        <w:t xml:space="preserve">    /** get/set Yellow dropped byte count [uint64_t] */</w:t>
+      </w:r>
+    </w:p>
+    <w:p>
+      <w:pPr>
+        <w:pStyle w:val="code"/>
+      </w:pPr>
+      <w:r>
+        <w:t xml:space="preserve">    SAI_POLICER_STAT_YELLOW_DROPPED_BYTES,</w:t>
+      </w:r>
+    </w:p>
+    <w:p>
+      <w:pPr>
+        <w:pStyle w:val="code"/>
+      </w:pPr>
+    </w:p>
+    <w:p>
+      <w:pPr>
+        <w:pStyle w:val="code"/>
+      </w:pPr>
+      <w:r>
+        <w:t xml:space="preserve">    /** get/set red dropped packet count [uint64_t] */</w:t>
+      </w:r>
+    </w:p>
+    <w:p>
+      <w:pPr>
+        <w:pStyle w:val="code"/>
+      </w:pPr>
+      <w:r>
+        <w:t xml:space="preserve">    SAI_POLICER_STAT_RED_DROPPED_PACKETS,</w:t>
+      </w:r>
+    </w:p>
+    <w:p>
+      <w:pPr>
+        <w:pStyle w:val="code"/>
+      </w:pPr>
+    </w:p>
+    <w:p>
+      <w:pPr>
+        <w:pStyle w:val="code"/>
+      </w:pPr>
+      <w:r>
+        <w:t xml:space="preserve">    /** get/set red dropped byte count [uint64_t] */</w:t>
+      </w:r>
+    </w:p>
+    <w:p>
+      <w:pPr>
+        <w:pStyle w:val="code"/>
+      </w:pPr>
+      <w:r>
+        <w:t xml:space="preserve">    SAI_POLICER_STAT_RED_DROPPED_BYTES,</w:t>
+      </w:r>
+    </w:p>
+    <w:p>
+      <w:pPr>
+        <w:pStyle w:val="code"/>
+      </w:pPr>
+      <w:bookmarkStart w:id="8" w:name="_GoBack"/>
+      <w:bookmarkEnd w:id="8"/>
     </w:p>
     <w:p>
       <w:pPr>
@@ -5574,7 +5714,7 @@
           <w:lang w:val="fr-FR"/>
         </w:rPr>
       </w:pPr>
-      <w:bookmarkStart w:id="8" w:name="_Toc418687214"/>
+      <w:bookmarkStart w:id="9" w:name="_Toc418687214"/>
       <w:r>
         <w:rPr>
           <w:rFonts w:cstheme="minorHAnsi"/>
@@ -5584,7 +5724,7 @@
         </w:rPr>
         <w:t>Create Policer</w:t>
       </w:r>
-      <w:bookmarkEnd w:id="8"/>
+      <w:bookmarkEnd w:id="9"/>
     </w:p>
     <w:p>
       <w:pPr>
@@ -5599,6 +5739,7 @@
         <w:pStyle w:val="code"/>
       </w:pPr>
       <w:r>
+        <w:lastRenderedPageBreak/>
         <w:t>* Routine Description:</w:t>
       </w:r>
     </w:p>
@@ -5759,17 +5900,16 @@
           <w:szCs w:val="22"/>
         </w:rPr>
       </w:pPr>
-      <w:bookmarkStart w:id="9" w:name="_Toc418687215"/>
+      <w:bookmarkStart w:id="10" w:name="_Toc418687215"/>
       <w:r>
         <w:rPr>
           <w:rFonts w:cstheme="minorHAnsi"/>
           <w:sz w:val="22"/>
           <w:szCs w:val="22"/>
         </w:rPr>
-        <w:lastRenderedPageBreak/>
         <w:t>Delete Policer</w:t>
       </w:r>
-      <w:bookmarkEnd w:id="9"/>
+      <w:bookmarkEnd w:id="10"/>
     </w:p>
     <w:p>
       <w:pPr>
@@ -5958,7 +6098,7 @@
           <w:szCs w:val="22"/>
         </w:rPr>
       </w:pPr>
-      <w:bookmarkStart w:id="10" w:name="_Toc418687216"/>
+      <w:bookmarkStart w:id="11" w:name="_Toc418687216"/>
       <w:r>
         <w:rPr>
           <w:rFonts w:cstheme="minorHAnsi"/>
@@ -5967,7 +6107,7 @@
         </w:rPr>
         <w:t>Set Attribute to Policer</w:t>
       </w:r>
-      <w:bookmarkEnd w:id="10"/>
+      <w:bookmarkEnd w:id="11"/>
     </w:p>
     <w:p>
       <w:pPr>
@@ -6191,7 +6331,7 @@
           <w:szCs w:val="22"/>
         </w:rPr>
       </w:pPr>
-      <w:bookmarkStart w:id="11" w:name="_Toc418687217"/>
+      <w:bookmarkStart w:id="12" w:name="_Toc418687217"/>
       <w:r>
         <w:rPr>
           <w:rFonts w:cstheme="minorHAnsi"/>
@@ -6200,7 +6340,7 @@
         </w:rPr>
         <w:t>Get Attribute to Policer</w:t>
       </w:r>
-      <w:bookmarkEnd w:id="11"/>
+      <w:bookmarkEnd w:id="12"/>
     </w:p>
     <w:p>
       <w:pPr>
@@ -6247,6 +6387,7 @@
         <w:pStyle w:val="code"/>
       </w:pPr>
       <w:r>
+        <w:lastRenderedPageBreak/>
         <w:t>*    [in] policer_id - policer id</w:t>
       </w:r>
     </w:p>
@@ -6386,7 +6527,7 @@
           <w:szCs w:val="22"/>
         </w:rPr>
       </w:pPr>
-      <w:bookmarkStart w:id="12" w:name="_Toc418687218"/>
+      <w:bookmarkStart w:id="13" w:name="_Toc418687218"/>
       <w:r>
         <w:rPr>
           <w:rFonts w:cstheme="minorHAnsi"/>
@@ -6395,7 +6536,7 @@
         </w:rPr>
         <w:t>Get Policer Stats</w:t>
       </w:r>
-      <w:bookmarkEnd w:id="12"/>
+      <w:bookmarkEnd w:id="13"/>
     </w:p>
     <w:p>
       <w:pPr>
@@ -6415,7 +6556,6 @@
         <w:pStyle w:val="code"/>
       </w:pPr>
       <w:r>
-        <w:lastRenderedPageBreak/>
         <w:t>    _In_ sai_object_id_t policer_id,</w:t>
       </w:r>
     </w:p>
@@ -6484,7 +6624,7 @@
           <w:szCs w:val="22"/>
         </w:rPr>
       </w:pPr>
-      <w:bookmarkStart w:id="13" w:name="_Toc418687219"/>
+      <w:bookmarkStart w:id="14" w:name="_Toc418687219"/>
       <w:r>
         <w:rPr>
           <w:sz w:val="22"/>
@@ -6492,7 +6632,7 @@
         </w:rPr>
         <w:t>Method Table for Policer</w:t>
       </w:r>
-      <w:bookmarkEnd w:id="13"/>
+      <w:bookmarkEnd w:id="14"/>
     </w:p>
     <w:p>
       <w:pPr>
@@ -6662,7 +6802,7 @@
           <w:lang w:val="fr-FR"/>
         </w:rPr>
       </w:pPr>
-      <w:bookmarkStart w:id="14" w:name="_Toc418687220"/>
+      <w:bookmarkStart w:id="15" w:name="_Toc418687220"/>
       <w:r>
         <w:rPr>
           <w:sz w:val="24"/>
@@ -6671,7 +6811,7 @@
         </w:rPr>
         <w:t>Changes to saiport.h</w:t>
       </w:r>
-      <w:bookmarkEnd w:id="14"/>
+      <w:bookmarkEnd w:id="15"/>
     </w:p>
     <w:p>
       <w:pPr>
@@ -6680,14 +6820,14 @@
           <w:lang w:val="fr-FR"/>
         </w:rPr>
       </w:pPr>
-      <w:bookmarkStart w:id="15" w:name="_Toc418687221"/>
+      <w:bookmarkStart w:id="16" w:name="_Toc418687221"/>
       <w:r>
         <w:rPr>
           <w:lang w:val="fr-FR"/>
         </w:rPr>
         <w:t>New Attributes</w:t>
       </w:r>
-      <w:bookmarkEnd w:id="15"/>
+      <w:bookmarkEnd w:id="16"/>
       <w:r>
         <w:rPr>
           <w:lang w:val="fr-FR"/>
@@ -6850,14 +6990,14 @@
       <w:pPr>
         <w:pStyle w:val="Heading2"/>
       </w:pPr>
-      <w:bookmarkStart w:id="16" w:name="_Toc418687222"/>
+      <w:bookmarkStart w:id="17" w:name="_Toc418687222"/>
       <w:r>
         <w:t xml:space="preserve">Modified </w:t>
       </w:r>
       <w:r>
         <w:t>Attributes</w:t>
       </w:r>
-      <w:bookmarkEnd w:id="16"/>
+      <w:bookmarkEnd w:id="17"/>
       <w:r>
         <w:t xml:space="preserve">  </w:t>
       </w:r>
@@ -6960,18 +7100,18 @@
       <w:r>
         <w:t xml:space="preserve">    SAI_PORT_ATTR_FLOOD_STORM_</w:t>
       </w:r>
-      <w:commentRangeStart w:id="17"/>
+      <w:commentRangeStart w:id="18"/>
       <w:r>
         <w:t>CONTROL</w:t>
       </w:r>
-      <w:commentRangeEnd w:id="17"/>
+      <w:commentRangeEnd w:id="18"/>
       <w:r>
         <w:rPr>
           <w:rStyle w:val="CommentReference"/>
           <w:rFonts w:asciiTheme="minorHAnsi" w:hAnsiTheme="minorHAnsi"/>
           <w:noProof w:val="0"/>
         </w:rPr>
-        <w:commentReference w:id="17"/>
+        <w:commentReference w:id="18"/>
       </w:r>
       <w:r>
         <w:t>_POLICER_ID</w:t>
@@ -7121,8 +7261,6 @@
       <w:r>
         <w:t>_POLICER_ID</w:t>
       </w:r>
-      <w:bookmarkStart w:id="18" w:name="_GoBack"/>
-      <w:bookmarkEnd w:id="18"/>
       <w:r>
         <w:t>,</w:t>
       </w:r>
@@ -7278,7 +7416,6 @@
         <w:pStyle w:val="code"/>
       </w:pPr>
       <w:r>
-        <w:lastRenderedPageBreak/>
         <w:t>    SAI_ACL_COUNTER_ATTR_</w:t>
       </w:r>
       <w:r>
@@ -8772,6 +8909,7 @@
       </w:pPr>
       <w:bookmarkStart w:id="28" w:name="_Toc418687230"/>
       <w:r>
+        <w:lastRenderedPageBreak/>
         <w:t>Policer counters</w:t>
       </w:r>
       <w:bookmarkEnd w:id="28"/>
@@ -9054,7 +9192,6 @@
         </w:rPr>
       </w:pPr>
       <w:r>
-        <w:lastRenderedPageBreak/>
         <w:t xml:space="preserve">    </w:t>
       </w:r>
       <w:r>
@@ -9854,7 +9991,6 @@
         <w:pStyle w:val="Heading5"/>
       </w:pPr>
       <w:r>
-        <w:lastRenderedPageBreak/>
         <w:t>Step-</w:t>
       </w:r>
       <w:r>
@@ -10532,6 +10668,7 @@
         <w:pStyle w:val="code"/>
       </w:pPr>
       <w:r>
+        <w:lastRenderedPageBreak/>
         <w:t xml:space="preserve">    </w:t>
       </w:r>
       <w:r>
@@ -11849,7 +11986,6 @@
           <w:sz w:val="18"/>
           <w:szCs w:val="18"/>
         </w:rPr>
-        <w:lastRenderedPageBreak/>
         <w:t xml:space="preserve">SAI_POLICER_ATTR_RED_PACKET_ACTION_NEW_ECN,  </w:t>
       </w:r>
     </w:p>
@@ -11997,7 +12133,7 @@
 
 <file path=word/comments.xml><?xml version="1.0" encoding="utf-8"?>
 <w:comments xmlns:wpc="http://schemas.microsoft.com/office/word/2010/wordprocessingCanvas" xmlns:mc="http://schemas.openxmlformats.org/markup-compatibility/2006" xmlns:o="urn:schemas-microsoft-com:office:office" xmlns:r="http://schemas.openxmlformats.org/officeDocument/2006/relationships" xmlns:m="http://schemas.openxmlformats.org/officeDocument/2006/math" xmlns:v="urn:schemas-microsoft-com:vml" xmlns:wp14="http://schemas.microsoft.com/office/word/2010/wordprocessingDrawing" xmlns:wp="http://schemas.openxmlformats.org/drawingml/2006/wordprocessingDrawing" xmlns:w10="urn:schemas-microsoft-com:office:word" xmlns:w="http://schemas.openxmlformats.org/wordprocessingml/2006/main" xmlns:w14="http://schemas.microsoft.com/office/word/2010/wordml" xmlns:wpg="http://schemas.microsoft.com/office/word/2010/wordprocessingGroup" xmlns:wpi="http://schemas.microsoft.com/office/word/2010/wordprocessingInk" xmlns:wne="http://schemas.microsoft.com/office/word/2006/wordml" xmlns:wps="http://schemas.microsoft.com/office/word/2010/wordprocessingShape" mc:Ignorable="w14 wp14">
-  <w:comment w:id="17" w:author="Daparthi, Ashok" w:date="2015-04-21T11:10:00Z" w:initials="DA">
+  <w:comment w:id="18" w:author="Daparthi, Ashok" w:date="2015-04-21T11:10:00Z" w:initials="DA">
     <w:p>
       <w:pPr>
         <w:pStyle w:val="CommentText"/>
@@ -12402,7 +12538,7 @@
           <w:rPr>
             <w:noProof/>
           </w:rPr>
-          <w:t>5</w:t>
+          <w:t>2</w:t>
         </w:r>
         <w:r>
           <w:rPr>
@@ -17566,19 +17702,16 @@
   <a:extraClrSchemeLst/>
   <a:extLst>
     <a:ext uri="{05A4C25C-085E-4340-85A3-A5531E510DB2}">
-      <thm15:themeFamily xmlns:thm15="http://schemas.microsoft.com/office/thememl/2012/main" xmlns="" name="Office Theme" id="{62F939B6-93AF-4DB8-9C6B-D6C7DFDC589F}" vid="{4A3C46E8-61CC-4603-A589-7422A47A8E4A}"/>
+      <thm15:themeFamily xmlns="" xmlns:thm15="http://schemas.microsoft.com/office/thememl/2012/main" name="Office Theme" id="{62F939B6-93AF-4DB8-9C6B-D6C7DFDC589F}" vid="{4A3C46E8-61CC-4603-A589-7422A47A8E4A}"/>
     </a:ext>
   </a:extLst>
 </a:theme>
 </file>
 
 <file path=customXml/item1.xml><?xml version="1.0" encoding="utf-8"?>
-<?mso-contentType ?>
-<FormTemplates xmlns="http://schemas.microsoft.com/sharepoint/v3/contenttype/forms">
-  <Display>DocumentLibraryForm</Display>
-  <Edit>DocumentLibraryForm</Edit>
-  <New>DocumentLibraryForm</New>
-</FormTemplates>
+<p:properties xmlns:p="http://schemas.microsoft.com/office/2006/metadata/properties" xmlns:pc="http://schemas.microsoft.com/office/infopath/2007/PartnerControls" xmlns:xsi="http://www.w3.org/2001/XMLSchema-instance">
+  <documentManagement/>
+</p:properties>
 </file>
 
 <file path=customXml/item2.xml><?xml version="1.0" encoding="utf-8"?>
@@ -17722,9 +17855,12 @@
 </file>
 
 <file path=customXml/item3.xml><?xml version="1.0" encoding="utf-8"?>
-<p:properties xmlns:p="http://schemas.microsoft.com/office/2006/metadata/properties" xmlns:pc="http://schemas.microsoft.com/office/infopath/2007/PartnerControls" xmlns:xsi="http://www.w3.org/2001/XMLSchema-instance">
-  <documentManagement/>
-</p:properties>
+<?mso-contentType ?>
+<FormTemplates xmlns="http://schemas.microsoft.com/sharepoint/v3/contenttype/forms">
+  <Display>DocumentLibraryForm</Display>
+  <Edit>DocumentLibraryForm</Edit>
+  <New>DocumentLibraryForm</New>
+</FormTemplates>
 </file>
 
 <file path=customXml/item4.xml><?xml version="1.0" encoding="utf-8"?>
@@ -17736,9 +17872,10 @@
 </file>
 
 <file path=customXml/itemProps1.xml><?xml version="1.0" encoding="utf-8"?>
-<ds:datastoreItem xmlns:ds="http://schemas.openxmlformats.org/officeDocument/2006/customXml" ds:itemID="{33491F00-68AF-4D51-8172-300AF0FB1AD4}">
+<ds:datastoreItem xmlns:ds="http://schemas.openxmlformats.org/officeDocument/2006/customXml" ds:itemID="{891E62D9-EC9A-41CD-B375-306D7F228BFD}">
   <ds:schemaRefs>
-    <ds:schemaRef ds:uri="http://schemas.microsoft.com/sharepoint/v3/contenttype/forms"/>
+    <ds:schemaRef ds:uri="http://schemas.microsoft.com/office/2006/metadata/properties"/>
+    <ds:schemaRef ds:uri="http://schemas.microsoft.com/office/infopath/2007/PartnerControls"/>
   </ds:schemaRefs>
 </ds:datastoreItem>
 </file>
@@ -17762,16 +17899,15 @@
 </file>
 
 <file path=customXml/itemProps3.xml><?xml version="1.0" encoding="utf-8"?>
-<ds:datastoreItem xmlns:ds="http://schemas.openxmlformats.org/officeDocument/2006/customXml" ds:itemID="{891E62D9-EC9A-41CD-B375-306D7F228BFD}">
+<ds:datastoreItem xmlns:ds="http://schemas.openxmlformats.org/officeDocument/2006/customXml" ds:itemID="{33491F00-68AF-4D51-8172-300AF0FB1AD4}">
   <ds:schemaRefs>
-    <ds:schemaRef ds:uri="http://schemas.microsoft.com/office/2006/metadata/properties"/>
-    <ds:schemaRef ds:uri="http://schemas.microsoft.com/office/infopath/2007/PartnerControls"/>
+    <ds:schemaRef ds:uri="http://schemas.microsoft.com/sharepoint/v3/contenttype/forms"/>
   </ds:schemaRefs>
 </ds:datastoreItem>
 </file>
 
 <file path=customXml/itemProps4.xml><?xml version="1.0" encoding="utf-8"?>
-<ds:datastoreItem xmlns:ds="http://schemas.openxmlformats.org/officeDocument/2006/customXml" ds:itemID="{2A4944F5-99F1-4B97-AB5C-C70F7009CE76}">
+<ds:datastoreItem xmlns:ds="http://schemas.openxmlformats.org/officeDocument/2006/customXml" ds:itemID="{32EBD1AA-9122-463F-8B2C-6CF6FED3BF30}">
   <ds:schemaRefs>
     <ds:schemaRef ds:uri="http://schemas.openxmlformats.org/officeDocument/2006/bibliography"/>
   </ds:schemaRefs>
@@ -17779,7 +17915,7 @@
 </file>
 
 <file path=customXml/itemProps5.xml><?xml version="1.0" encoding="utf-8"?>
-<ds:datastoreItem xmlns:ds="http://schemas.openxmlformats.org/officeDocument/2006/customXml" ds:itemID="{EBCDC6B8-E563-49F7-B417-9A44F8D5FB09}">
+<ds:datastoreItem xmlns:ds="http://schemas.openxmlformats.org/officeDocument/2006/customXml" ds:itemID="{BD90A2DF-4D66-48F1-BDAF-A18C992B05A2}">
   <ds:schemaRefs>
     <ds:schemaRef ds:uri="http://schemas.openxmlformats.org/officeDocument/2006/bibliography"/>
   </ds:schemaRefs>

</xml_diff>